<commit_message>
Atualização na documentação do projeto
</commit_message>
<xml_diff>
--- a/Documentação/Documentação - MorumByte.docx
+++ b/Documentação/Documentação - MorumByte.docx
@@ -1655,7 +1655,18 @@
         <w:pStyle w:val="Estilo1"/>
       </w:pPr>
       <w:bookmarkStart w:id="1" w:name="_Toc196932662"/>
-      <w:r>
+    </w:p>
+    <w:p>
+      <w:pPr>
+        <w:pStyle w:val="Estilo1"/>
+      </w:pPr>
+    </w:p>
+    <w:p>
+      <w:pPr>
+        <w:pStyle w:val="Estilo1"/>
+      </w:pPr>
+      <w:r>
+        <w:lastRenderedPageBreak/>
         <w:t>Contexto</w:t>
       </w:r>
       <w:bookmarkEnd w:id="0"/>
@@ -1675,7 +1686,6 @@
       </w:pPr>
       <w:bookmarkStart w:id="2" w:name="_Toc196932663"/>
       <w:r>
-        <w:lastRenderedPageBreak/>
         <w:t>Sobre o clube</w:t>
       </w:r>
       <w:bookmarkEnd w:id="2"/>
@@ -1933,17 +1943,8 @@
           <w:szCs w:val="24"/>
           <w:lang w:eastAsia="pt-BR"/>
         </w:rPr>
-        <w:t xml:space="preserve">O São Paulo conta com uma torcida apaixonada e numerosa. Estima-se que o clube tenha entre 15 e 18 milhões de torcedores espalhados pelo Brasil e pelo mundo. Sua influência também se estende aos meios de comunicação, </w:t>
-      </w:r>
-      <w:r>
-        <w:rPr>
-          <w:rFonts w:ascii="Arial" w:eastAsia="Times New Roman" w:hAnsi="Arial" w:cs="Arial"/>
-          <w:sz w:val="24"/>
-          <w:szCs w:val="24"/>
-          <w:lang w:eastAsia="pt-BR"/>
-        </w:rPr>
         <w:lastRenderedPageBreak/>
-        <w:t>sendo presença constante em jornais, programas esportivos, transmissões televisivas e redes sociais. Com forte presença digital, o clube se destaca na produção de conteúdo para seus torcedores, mantendo uma conexão ativa com sua comunidade, o que amplia sua influência cultural e social muito além das quatro linhas.</w:t>
+        <w:t>O São Paulo conta com uma torcida apaixonada e numerosa. Estima-se que o clube tenha entre 15 e 18 milhões de torcedores espalhados pelo Brasil e pelo mundo. Sua influência também se estende aos meios de comunicação, sendo presença constante em jornais, programas esportivos, transmissões televisivas e redes sociais. Com forte presença digital, o clube se destaca na produção de conteúdo para seus torcedores, mantendo uma conexão ativa com sua comunidade, o que amplia sua influência cultural e social muito além das quatro linhas.</w:t>
       </w:r>
     </w:p>
     <w:p>
@@ -2094,17 +2095,8 @@
           <w:szCs w:val="24"/>
           <w:lang w:eastAsia="pt-BR"/>
         </w:rPr>
-        <w:t xml:space="preserve">O futebol, no Brasil, é muito mais do que uma modalidade esportiva. Ele se entrelaça com a cultura, com as emoções e com a própria história do povo </w:t>
-      </w:r>
-      <w:r>
-        <w:rPr>
-          <w:rFonts w:ascii="Arial" w:eastAsia="Times New Roman" w:hAnsi="Arial" w:cs="Arial"/>
-          <w:sz w:val="24"/>
-          <w:szCs w:val="24"/>
-          <w:lang w:eastAsia="pt-BR"/>
-        </w:rPr>
         <w:lastRenderedPageBreak/>
-        <w:t>brasileiro. Desde cedo, ele está presente no cotidiano das pessoas</w:t>
+        <w:t>O futebol, no Brasil, é muito mais do que uma modalidade esportiva. Ele se entrelaça com a cultura, com as emoções e com a própria história do povo brasileiro. Desde cedo, ele está presente no cotidiano das pessoas</w:t>
       </w:r>
       <w:r>
         <w:rPr>
@@ -2421,6 +2413,7 @@
           <w:szCs w:val="24"/>
           <w:lang w:eastAsia="pt-BR"/>
         </w:rPr>
+        <w:lastRenderedPageBreak/>
         <w:t xml:space="preserve">A virada de chave que aconteceu para que eu começasse a criar interesse pelo futebol num geral foi </w:t>
       </w:r>
       <w:r>
@@ -2439,17 +2432,7 @@
           <w:szCs w:val="24"/>
           <w:lang w:eastAsia="pt-BR"/>
         </w:rPr>
-        <w:t xml:space="preserve">meu pai estava </w:t>
-      </w:r>
-      <w:r>
-        <w:rPr>
-          <w:rFonts w:ascii="Arial" w:eastAsia="Times New Roman" w:hAnsi="Arial" w:cs="Arial"/>
-          <w:sz w:val="24"/>
-          <w:szCs w:val="24"/>
-          <w:lang w:eastAsia="pt-BR"/>
-        </w:rPr>
-        <w:lastRenderedPageBreak/>
-        <w:t>assistindo um</w:t>
+        <w:t>meu pai estava assistindo um</w:t>
       </w:r>
       <w:r>
         <w:rPr>
@@ -2947,6 +2930,7 @@
           <w:szCs w:val="24"/>
           <w:lang w:eastAsia="pt-BR"/>
         </w:rPr>
+        <w:lastRenderedPageBreak/>
         <w:t xml:space="preserve">Um momento que me </w:t>
       </w:r>
       <w:r>
@@ -3037,17 +3021,7 @@
           <w:szCs w:val="24"/>
           <w:lang w:eastAsia="pt-BR"/>
         </w:rPr>
-        <w:t xml:space="preserve">, pelo brasileirão. Nesse dia, o estádio </w:t>
-      </w:r>
-      <w:r>
-        <w:rPr>
-          <w:rFonts w:ascii="Arial" w:eastAsia="Times New Roman" w:hAnsi="Arial" w:cs="Arial"/>
-          <w:sz w:val="24"/>
-          <w:szCs w:val="24"/>
-          <w:lang w:eastAsia="pt-BR"/>
-        </w:rPr>
-        <w:lastRenderedPageBreak/>
-        <w:t>estava mais lotado do que nunca, havia em torno de 58 mil pessoas</w:t>
+        <w:t>, pelo brasileirão. Nesse dia, o estádio estava mais lotado do que nunca, havia em torno de 58 mil pessoas</w:t>
       </w:r>
       <w:r>
         <w:rPr>
@@ -3377,12 +3351,14 @@
     </w:p>
     <w:p>
       <w:pPr>
-        <w:spacing w:after="80" w:line="360" w:lineRule="auto"/>
+        <w:spacing w:before="100" w:beforeAutospacing="1" w:after="100" w:afterAutospacing="1" w:line="360" w:lineRule="auto"/>
+        <w:ind w:firstLine="708"/>
         <w:jc w:val="both"/>
         <w:rPr>
-          <w:rFonts w:ascii="Arial" w:hAnsi="Arial" w:cs="Arial"/>
-          <w:sz w:val="24"/>
-          <w:szCs w:val="24"/>
+          <w:rFonts w:ascii="Arial" w:eastAsia="Times New Roman" w:hAnsi="Arial" w:cs="Arial"/>
+          <w:sz w:val="24"/>
+          <w:szCs w:val="24"/>
+          <w:lang w:eastAsia="pt-BR"/>
         </w:rPr>
       </w:pPr>
     </w:p>
@@ -3393,6 +3369,7 @@
       </w:pPr>
       <w:bookmarkStart w:id="4" w:name="_Toc196932665"/>
       <w:r>
+        <w:lastRenderedPageBreak/>
         <w:t>Objetivos</w:t>
       </w:r>
       <w:bookmarkEnd w:id="4"/>
@@ -3414,7 +3391,6 @@
       </w:pPr>
       <w:bookmarkStart w:id="5" w:name="_Toc196932666"/>
       <w:r>
-        <w:lastRenderedPageBreak/>
         <w:t>Objetivo geral</w:t>
       </w:r>
       <w:bookmarkEnd w:id="5"/>
@@ -4072,7 +4048,17 @@
           <w:szCs w:val="24"/>
           <w:lang w:eastAsia="pt-BR"/>
         </w:rPr>
-        <w:t xml:space="preserve"> minha paixão pelo time à aplicação dos conhecimentos adquiridos nas disciplinas técnicas do curso, como HTML, CSS, </w:t>
+        <w:t xml:space="preserve"> minha paixão pelo time à aplicação dos conhecimentos </w:t>
+      </w:r>
+      <w:r>
+        <w:rPr>
+          <w:rFonts w:ascii="Arial" w:hAnsi="Arial" w:cs="Arial"/>
+          <w:sz w:val="24"/>
+          <w:szCs w:val="24"/>
+          <w:lang w:eastAsia="pt-BR"/>
+        </w:rPr>
+        <w:lastRenderedPageBreak/>
+        <w:t xml:space="preserve">adquiridos nas disciplinas técnicas do curso, como HTML, CSS, </w:t>
       </w:r>
       <w:proofErr w:type="spellStart"/>
       <w:r>
@@ -4101,17 +4087,7 @@
           <w:szCs w:val="24"/>
           <w:lang w:eastAsia="pt-BR"/>
         </w:rPr>
-        <w:t xml:space="preserve"> integração com banco de dados via API. A ideia surgiu a partir da minha aproximação com o futebol em 2022, influenciado por meu pai, torcedor </w:t>
-      </w:r>
-      <w:r>
-        <w:rPr>
-          <w:rFonts w:ascii="Arial" w:hAnsi="Arial" w:cs="Arial"/>
-          <w:sz w:val="24"/>
-          <w:szCs w:val="24"/>
-          <w:lang w:eastAsia="pt-BR"/>
-        </w:rPr>
-        <w:lastRenderedPageBreak/>
-        <w:t xml:space="preserve">do SPFC, e se intensificou com momentos marcantes como o título da Copa do Brasil de 2023 e minha primeira ida ao estádio </w:t>
+        <w:t xml:space="preserve"> integração com banco de dados via API. A ideia surgiu a partir da minha aproximação com o futebol em 2022, influenciado por meu pai, torcedor do SPFC, e se intensificou com momentos marcantes como o título da Copa do Brasil de 2023 e minha primeira ida ao estádio </w:t>
       </w:r>
       <w:proofErr w:type="spellStart"/>
       <w:r>
@@ -4793,6 +4769,7 @@
         <w:rPr>
           <w:rFonts w:ascii="Arial" w:hAnsi="Arial" w:cs="Arial"/>
         </w:rPr>
+        <w:lastRenderedPageBreak/>
         <w:t>Word para a documentação do projeto;</w:t>
       </w:r>
     </w:p>
@@ -4835,46 +4812,482 @@
       </w:pPr>
       <w:bookmarkStart w:id="12" w:name="_Toc196932673"/>
       <w:r>
+        <w:t>Identidade Visual</w:t>
+      </w:r>
+      <w:bookmarkEnd w:id="12"/>
+    </w:p>
+    <w:p>
+      <w:pPr>
+        <w:spacing w:after="80" w:line="360" w:lineRule="auto"/>
+        <w:rPr>
+          <w:rFonts w:ascii="Arial" w:hAnsi="Arial" w:cs="Arial"/>
+          <w:b/>
+          <w:bCs/>
+        </w:rPr>
+      </w:pPr>
+      <w:r>
+        <w:rPr>
+          <w:rFonts w:ascii="Arial" w:hAnsi="Arial" w:cs="Arial"/>
+          <w:b/>
+          <w:bCs/>
+        </w:rPr>
+        <w:t xml:space="preserve">Fontes </w:t>
+      </w:r>
+      <w:r>
+        <w:rPr>
+          <w:rFonts w:ascii="Arial" w:hAnsi="Arial" w:cs="Arial"/>
+          <w:b/>
+          <w:bCs/>
+        </w:rPr>
+        <w:t xml:space="preserve">de texto </w:t>
+      </w:r>
+      <w:r>
+        <w:rPr>
+          <w:rFonts w:ascii="Arial" w:hAnsi="Arial" w:cs="Arial"/>
+          <w:b/>
+          <w:bCs/>
+        </w:rPr>
+        <w:t>utilizadas:</w:t>
+      </w:r>
+    </w:p>
+    <w:p>
+      <w:pPr>
+        <w:pStyle w:val="PargrafodaLista"/>
+        <w:numPr>
+          <w:ilvl w:val="0"/>
+          <w:numId w:val="16"/>
+        </w:numPr>
+        <w:spacing w:after="80" w:line="360" w:lineRule="auto"/>
+        <w:rPr>
+          <w:rFonts w:ascii="Arial" w:hAnsi="Arial" w:cs="Arial"/>
+        </w:rPr>
+      </w:pPr>
+      <w:r>
+        <w:rPr>
+          <w:rFonts w:ascii="Arial" w:hAnsi="Arial" w:cs="Arial"/>
+        </w:rPr>
+        <w:t xml:space="preserve">Fira </w:t>
+      </w:r>
+      <w:proofErr w:type="spellStart"/>
+      <w:r>
+        <w:rPr>
+          <w:rFonts w:ascii="Arial" w:hAnsi="Arial" w:cs="Arial"/>
+        </w:rPr>
+        <w:t>Sans</w:t>
+      </w:r>
+      <w:proofErr w:type="spellEnd"/>
+    </w:p>
+    <w:p>
+      <w:pPr>
+        <w:pStyle w:val="PargrafodaLista"/>
+        <w:numPr>
+          <w:ilvl w:val="0"/>
+          <w:numId w:val="16"/>
+        </w:numPr>
+        <w:spacing w:after="80" w:line="360" w:lineRule="auto"/>
+        <w:rPr>
+          <w:rFonts w:ascii="Arial" w:hAnsi="Arial" w:cs="Arial"/>
+        </w:rPr>
+      </w:pPr>
+      <w:r>
+        <w:rPr>
+          <w:rFonts w:ascii="Arial" w:hAnsi="Arial" w:cs="Arial"/>
+        </w:rPr>
+        <w:t xml:space="preserve">Open </w:t>
+      </w:r>
+      <w:proofErr w:type="spellStart"/>
+      <w:r>
+        <w:rPr>
+          <w:rFonts w:ascii="Arial" w:hAnsi="Arial" w:cs="Arial"/>
+        </w:rPr>
+        <w:t>Sans</w:t>
+      </w:r>
+      <w:proofErr w:type="spellEnd"/>
+    </w:p>
+    <w:p>
+      <w:pPr>
+        <w:pStyle w:val="PargrafodaLista"/>
+        <w:numPr>
+          <w:ilvl w:val="0"/>
+          <w:numId w:val="16"/>
+        </w:numPr>
+        <w:spacing w:after="80" w:line="360" w:lineRule="auto"/>
+        <w:rPr>
+          <w:rFonts w:ascii="Arial" w:hAnsi="Arial" w:cs="Arial"/>
+        </w:rPr>
+      </w:pPr>
+      <w:proofErr w:type="spellStart"/>
+      <w:r>
+        <w:rPr>
+          <w:rFonts w:ascii="Arial" w:hAnsi="Arial" w:cs="Arial"/>
+        </w:rPr>
+        <w:t>JetBrains</w:t>
+      </w:r>
+      <w:proofErr w:type="spellEnd"/>
+      <w:r>
+        <w:rPr>
+          <w:rFonts w:ascii="Arial" w:hAnsi="Arial" w:cs="Arial"/>
+        </w:rPr>
+        <w:t xml:space="preserve"> Mono</w:t>
+      </w:r>
+    </w:p>
+    <w:p>
+      <w:pPr>
+        <w:spacing w:after="80" w:line="360" w:lineRule="auto"/>
+        <w:rPr>
+          <w:rFonts w:ascii="Arial" w:hAnsi="Arial" w:cs="Arial"/>
+        </w:rPr>
+      </w:pPr>
+    </w:p>
+    <w:p>
+      <w:pPr>
+        <w:spacing w:after="80" w:line="360" w:lineRule="auto"/>
+        <w:rPr>
+          <w:rFonts w:ascii="Arial" w:hAnsi="Arial" w:cs="Arial"/>
+          <w:b/>
+          <w:bCs/>
+        </w:rPr>
+      </w:pPr>
+      <w:r>
+        <w:rPr>
+          <w:rFonts w:ascii="Arial" w:hAnsi="Arial" w:cs="Arial"/>
+          <w:b/>
+          <w:bCs/>
+        </w:rPr>
+        <w:t>Cores</w:t>
+      </w:r>
+      <w:r>
+        <w:rPr>
+          <w:rFonts w:ascii="Arial" w:hAnsi="Arial" w:cs="Arial"/>
+          <w:b/>
+          <w:bCs/>
+        </w:rPr>
+        <w:t xml:space="preserve"> </w:t>
+      </w:r>
+      <w:proofErr w:type="spellStart"/>
+      <w:r>
+        <w:rPr>
+          <w:rFonts w:ascii="Arial" w:hAnsi="Arial" w:cs="Arial"/>
+          <w:b/>
+          <w:bCs/>
+        </w:rPr>
+        <w:t>utlizadas</w:t>
+      </w:r>
+      <w:proofErr w:type="spellEnd"/>
+      <w:r>
+        <w:rPr>
+          <w:rFonts w:ascii="Arial" w:hAnsi="Arial" w:cs="Arial"/>
+          <w:b/>
+          <w:bCs/>
+        </w:rPr>
+        <w:t>:</w:t>
+      </w:r>
+    </w:p>
+    <w:p>
+      <w:pPr>
+        <w:rPr>
+          <w:rFonts w:ascii="Arial" w:eastAsia="Aptos" w:hAnsi="Arial" w:cs="Arial"/>
+          <w:b/>
+          <w:bCs/>
+          <w:color w:val="808080" w:themeColor="background1" w:themeShade="80"/>
+          <w:szCs w:val="28"/>
+        </w:rPr>
+      </w:pPr>
+      <w:r>
+        <w:rPr>
+          <w:rFonts w:ascii="Arial" w:eastAsia="Aptos" w:hAnsi="Arial" w:cs="Arial"/>
+          <w:b/>
+          <w:bCs/>
+          <w:color w:val="808080" w:themeColor="background1" w:themeShade="80"/>
+          <w:szCs w:val="28"/>
+        </w:rPr>
+        <w:drawing>
+          <wp:inline distT="0" distB="0" distL="0" distR="0" wp14:anchorId="0DD5048E" wp14:editId="401C6B51">
+            <wp:extent cx="5191850" cy="3553321"/>
+            <wp:effectExtent l="0" t="0" r="8890" b="9525"/>
+            <wp:docPr id="1" name="Imagem 1"/>
+            <wp:cNvGraphicFramePr>
+              <a:graphicFrameLocks xmlns:a="http://schemas.openxmlformats.org/drawingml/2006/main" noChangeAspect="1"/>
+            </wp:cNvGraphicFramePr>
+            <a:graphic xmlns:a="http://schemas.openxmlformats.org/drawingml/2006/main">
+              <a:graphicData uri="http://schemas.openxmlformats.org/drawingml/2006/picture">
+                <pic:pic xmlns:pic="http://schemas.openxmlformats.org/drawingml/2006/picture">
+                  <pic:nvPicPr>
+                    <pic:cNvPr id="1" name=""/>
+                    <pic:cNvPicPr/>
+                  </pic:nvPicPr>
+                  <pic:blipFill>
+                    <a:blip r:embed="rId8"/>
+                    <a:stretch>
+                      <a:fillRect/>
+                    </a:stretch>
+                  </pic:blipFill>
+                  <pic:spPr>
+                    <a:xfrm>
+                      <a:off x="0" y="0"/>
+                      <a:ext cx="5191850" cy="3553321"/>
+                    </a:xfrm>
+                    <a:prstGeom prst="rect">
+                      <a:avLst/>
+                    </a:prstGeom>
+                  </pic:spPr>
+                </pic:pic>
+              </a:graphicData>
+            </a:graphic>
+          </wp:inline>
+        </w:drawing>
+      </w:r>
+    </w:p>
+    <w:p>
+      <w:pPr>
+        <w:rPr>
+          <w:rFonts w:ascii="Arial" w:eastAsia="Aptos" w:hAnsi="Arial" w:cs="Arial"/>
+          <w:b/>
+          <w:bCs/>
+          <w:color w:val="808080" w:themeColor="background1" w:themeShade="80"/>
+          <w:szCs w:val="28"/>
+        </w:rPr>
+      </w:pPr>
+    </w:p>
+    <w:p>
+      <w:pPr>
+        <w:pStyle w:val="Estilo2"/>
+      </w:pPr>
+      <w:bookmarkStart w:id="13" w:name="_Toc196932674"/>
+    </w:p>
+    <w:p>
+      <w:pPr>
+        <w:pStyle w:val="Estilo2"/>
+      </w:pPr>
+    </w:p>
+    <w:p>
+      <w:pPr>
+        <w:pStyle w:val="Estilo2"/>
+      </w:pPr>
+    </w:p>
+    <w:p>
+      <w:pPr>
+        <w:pStyle w:val="Estilo2"/>
+      </w:pPr>
+    </w:p>
+    <w:p>
+      <w:pPr>
+        <w:pStyle w:val="Estilo2"/>
+      </w:pPr>
+    </w:p>
+    <w:p>
+      <w:pPr>
+        <w:pStyle w:val="Estilo2"/>
+      </w:pPr>
+    </w:p>
+    <w:p>
+      <w:pPr>
+        <w:pStyle w:val="Estilo2"/>
+      </w:pPr>
+      <w:r>
         <w:lastRenderedPageBreak/>
-        <w:t>Identidade Visual</w:t>
-      </w:r>
-      <w:bookmarkEnd w:id="12"/>
-    </w:p>
-    <w:p>
-      <w:pPr>
-        <w:spacing w:after="80" w:line="360" w:lineRule="auto"/>
-        <w:rPr>
-          <w:rFonts w:ascii="Arial" w:hAnsi="Arial" w:cs="Arial"/>
-        </w:rPr>
-      </w:pPr>
-    </w:p>
-    <w:p>
-      <w:pPr>
-        <w:rPr>
-          <w:rFonts w:ascii="Arial" w:eastAsia="Aptos" w:hAnsi="Arial" w:cs="Arial"/>
-          <w:color w:val="000000" w:themeColor="text1"/>
-          <w:sz w:val="24"/>
-          <w:szCs w:val="28"/>
-        </w:rPr>
-      </w:pPr>
+        <w:t>Requisitos</w:t>
+      </w:r>
+      <w:r>
+        <w:t xml:space="preserve"> </w:t>
+      </w:r>
+      <w:bookmarkEnd w:id="13"/>
     </w:p>
     <w:p>
       <w:pPr>
         <w:pStyle w:val="Estilo2"/>
       </w:pPr>
-      <w:bookmarkStart w:id="13" w:name="_Toc196932674"/>
-      <w:r>
-        <w:t>Requisitos</w:t>
-      </w:r>
-      <w:r>
-        <w:t xml:space="preserve"> (Em andamento)</w:t>
-      </w:r>
-      <w:bookmarkEnd w:id="13"/>
+      <w:r>
+        <w:drawing>
+          <wp:inline distT="0" distB="0" distL="0" distR="0" wp14:anchorId="6F1A6F80" wp14:editId="4CB655C7">
+            <wp:extent cx="5400040" cy="2099945"/>
+            <wp:effectExtent l="0" t="0" r="0" b="0"/>
+            <wp:docPr id="3" name="Imagem 3"/>
+            <wp:cNvGraphicFramePr>
+              <a:graphicFrameLocks xmlns:a="http://schemas.openxmlformats.org/drawingml/2006/main" noChangeAspect="1"/>
+            </wp:cNvGraphicFramePr>
+            <a:graphic xmlns:a="http://schemas.openxmlformats.org/drawingml/2006/main">
+              <a:graphicData uri="http://schemas.openxmlformats.org/drawingml/2006/picture">
+                <pic:pic xmlns:pic="http://schemas.openxmlformats.org/drawingml/2006/picture">
+                  <pic:nvPicPr>
+                    <pic:cNvPr id="1" name=""/>
+                    <pic:cNvPicPr/>
+                  </pic:nvPicPr>
+                  <pic:blipFill>
+                    <a:blip r:embed="rId9"/>
+                    <a:stretch>
+                      <a:fillRect/>
+                    </a:stretch>
+                  </pic:blipFill>
+                  <pic:spPr>
+                    <a:xfrm>
+                      <a:off x="0" y="0"/>
+                      <a:ext cx="5400040" cy="2099945"/>
+                    </a:xfrm>
+                    <a:prstGeom prst="rect">
+                      <a:avLst/>
+                    </a:prstGeom>
+                  </pic:spPr>
+                </pic:pic>
+              </a:graphicData>
+            </a:graphic>
+          </wp:inline>
+        </w:drawing>
+      </w:r>
     </w:p>
     <w:p>
       <w:pPr>
         <w:pStyle w:val="Estilo2"/>
       </w:pPr>
+      <w:r>
+        <w:drawing>
+          <wp:inline distT="0" distB="0" distL="0" distR="0" wp14:anchorId="51DD1E65" wp14:editId="44EF0F30">
+            <wp:extent cx="5400040" cy="2123440"/>
+            <wp:effectExtent l="0" t="0" r="0" b="0"/>
+            <wp:docPr id="4" name="Imagem 4"/>
+            <wp:cNvGraphicFramePr>
+              <a:graphicFrameLocks xmlns:a="http://schemas.openxmlformats.org/drawingml/2006/main" noChangeAspect="1"/>
+            </wp:cNvGraphicFramePr>
+            <a:graphic xmlns:a="http://schemas.openxmlformats.org/drawingml/2006/main">
+              <a:graphicData uri="http://schemas.openxmlformats.org/drawingml/2006/picture">
+                <pic:pic xmlns:pic="http://schemas.openxmlformats.org/drawingml/2006/picture">
+                  <pic:nvPicPr>
+                    <pic:cNvPr id="1" name=""/>
+                    <pic:cNvPicPr/>
+                  </pic:nvPicPr>
+                  <pic:blipFill>
+                    <a:blip r:embed="rId10"/>
+                    <a:stretch>
+                      <a:fillRect/>
+                    </a:stretch>
+                  </pic:blipFill>
+                  <pic:spPr>
+                    <a:xfrm>
+                      <a:off x="0" y="0"/>
+                      <a:ext cx="5400040" cy="2123440"/>
+                    </a:xfrm>
+                    <a:prstGeom prst="rect">
+                      <a:avLst/>
+                    </a:prstGeom>
+                  </pic:spPr>
+                </pic:pic>
+              </a:graphicData>
+            </a:graphic>
+          </wp:inline>
+        </w:drawing>
+      </w:r>
+      <w:r>
+        <w:drawing>
+          <wp:inline distT="0" distB="0" distL="0" distR="0" wp14:anchorId="43EEAE45" wp14:editId="379F03C1">
+            <wp:extent cx="5400040" cy="2114550"/>
+            <wp:effectExtent l="0" t="0" r="0" b="0"/>
+            <wp:docPr id="5" name="Imagem 5"/>
+            <wp:cNvGraphicFramePr>
+              <a:graphicFrameLocks xmlns:a="http://schemas.openxmlformats.org/drawingml/2006/main" noChangeAspect="1"/>
+            </wp:cNvGraphicFramePr>
+            <a:graphic xmlns:a="http://schemas.openxmlformats.org/drawingml/2006/main">
+              <a:graphicData uri="http://schemas.openxmlformats.org/drawingml/2006/picture">
+                <pic:pic xmlns:pic="http://schemas.openxmlformats.org/drawingml/2006/picture">
+                  <pic:nvPicPr>
+                    <pic:cNvPr id="1" name=""/>
+                    <pic:cNvPicPr/>
+                  </pic:nvPicPr>
+                  <pic:blipFill>
+                    <a:blip r:embed="rId11"/>
+                    <a:stretch>
+                      <a:fillRect/>
+                    </a:stretch>
+                  </pic:blipFill>
+                  <pic:spPr>
+                    <a:xfrm>
+                      <a:off x="0" y="0"/>
+                      <a:ext cx="5400040" cy="2114550"/>
+                    </a:xfrm>
+                    <a:prstGeom prst="rect">
+                      <a:avLst/>
+                    </a:prstGeom>
+                  </pic:spPr>
+                </pic:pic>
+              </a:graphicData>
+            </a:graphic>
+          </wp:inline>
+        </w:drawing>
+      </w:r>
+      <w:r>
+        <w:lastRenderedPageBreak/>
+        <w:drawing>
+          <wp:inline distT="0" distB="0" distL="0" distR="0" wp14:anchorId="3722DFB8" wp14:editId="7C0E4749">
+            <wp:extent cx="5400040" cy="2120900"/>
+            <wp:effectExtent l="0" t="0" r="0" b="0"/>
+            <wp:docPr id="6" name="Imagem 6"/>
+            <wp:cNvGraphicFramePr>
+              <a:graphicFrameLocks xmlns:a="http://schemas.openxmlformats.org/drawingml/2006/main" noChangeAspect="1"/>
+            </wp:cNvGraphicFramePr>
+            <a:graphic xmlns:a="http://schemas.openxmlformats.org/drawingml/2006/main">
+              <a:graphicData uri="http://schemas.openxmlformats.org/drawingml/2006/picture">
+                <pic:pic xmlns:pic="http://schemas.openxmlformats.org/drawingml/2006/picture">
+                  <pic:nvPicPr>
+                    <pic:cNvPr id="1" name=""/>
+                    <pic:cNvPicPr/>
+                  </pic:nvPicPr>
+                  <pic:blipFill>
+                    <a:blip r:embed="rId12"/>
+                    <a:stretch>
+                      <a:fillRect/>
+                    </a:stretch>
+                  </pic:blipFill>
+                  <pic:spPr>
+                    <a:xfrm>
+                      <a:off x="0" y="0"/>
+                      <a:ext cx="5400040" cy="2120900"/>
+                    </a:xfrm>
+                    <a:prstGeom prst="rect">
+                      <a:avLst/>
+                    </a:prstGeom>
+                  </pic:spPr>
+                </pic:pic>
+              </a:graphicData>
+            </a:graphic>
+          </wp:inline>
+        </w:drawing>
+      </w:r>
+      <w:r>
+        <w:drawing>
+          <wp:inline distT="0" distB="0" distL="0" distR="0" wp14:anchorId="12F7EB24" wp14:editId="56D46EBD">
+            <wp:extent cx="5400040" cy="1311910"/>
+            <wp:effectExtent l="0" t="0" r="0" b="2540"/>
+            <wp:docPr id="7" name="Imagem 7"/>
+            <wp:cNvGraphicFramePr>
+              <a:graphicFrameLocks xmlns:a="http://schemas.openxmlformats.org/drawingml/2006/main" noChangeAspect="1"/>
+            </wp:cNvGraphicFramePr>
+            <a:graphic xmlns:a="http://schemas.openxmlformats.org/drawingml/2006/main">
+              <a:graphicData uri="http://schemas.openxmlformats.org/drawingml/2006/picture">
+                <pic:pic xmlns:pic="http://schemas.openxmlformats.org/drawingml/2006/picture">
+                  <pic:nvPicPr>
+                    <pic:cNvPr id="1" name=""/>
+                    <pic:cNvPicPr/>
+                  </pic:nvPicPr>
+                  <pic:blipFill>
+                    <a:blip r:embed="rId13"/>
+                    <a:stretch>
+                      <a:fillRect/>
+                    </a:stretch>
+                  </pic:blipFill>
+                  <pic:spPr>
+                    <a:xfrm>
+                      <a:off x="0" y="0"/>
+                      <a:ext cx="5400040" cy="1311910"/>
+                    </a:xfrm>
+                    <a:prstGeom prst="rect">
+                      <a:avLst/>
+                    </a:prstGeom>
+                  </pic:spPr>
+                </pic:pic>
+              </a:graphicData>
+            </a:graphic>
+          </wp:inline>
+        </w:drawing>
+      </w:r>
     </w:p>
     <w:p>
       <w:pPr>
@@ -5133,7 +5546,13 @@
         <w:pStyle w:val="Estilo2"/>
       </w:pPr>
       <w:bookmarkStart w:id="16" w:name="_Toc196932677"/>
-      <w:r>
+    </w:p>
+    <w:p>
+      <w:pPr>
+        <w:pStyle w:val="Estilo2"/>
+      </w:pPr>
+      <w:r>
+        <w:lastRenderedPageBreak/>
         <w:t>Premissas</w:t>
       </w:r>
       <w:bookmarkEnd w:id="16"/>
@@ -6023,6 +6442,120 @@
     </w:lvl>
   </w:abstractNum>
   <w:abstractNum w:abstractNumId="4" w15:restartNumberingAfterBreak="0">
+    <w:nsid w:val="11731380"/>
+    <w:multiLevelType w:val="hybridMultilevel"/>
+    <w:tmpl w:val="FA88D14C"/>
+    <w:lvl w:ilvl="0" w:tplc="E9B6AA66">
+      <w:start w:val="1"/>
+      <w:numFmt w:val="bullet"/>
+      <w:lvlText w:val=""/>
+      <w:lvlJc w:val="left"/>
+      <w:pPr>
+        <w:ind w:left="720" w:hanging="360"/>
+      </w:pPr>
+      <w:rPr>
+        <w:rFonts w:ascii="Symbol" w:hAnsi="Symbol" w:hint="default"/>
+        <w:color w:val="000000" w:themeColor="text1"/>
+      </w:rPr>
+    </w:lvl>
+    <w:lvl w:ilvl="1" w:tplc="04160003" w:tentative="1">
+      <w:start w:val="1"/>
+      <w:numFmt w:val="bullet"/>
+      <w:lvlText w:val="o"/>
+      <w:lvlJc w:val="left"/>
+      <w:pPr>
+        <w:ind w:left="1440" w:hanging="360"/>
+      </w:pPr>
+      <w:rPr>
+        <w:rFonts w:ascii="Courier New" w:hAnsi="Courier New" w:cs="Courier New" w:hint="default"/>
+      </w:rPr>
+    </w:lvl>
+    <w:lvl w:ilvl="2" w:tplc="04160005" w:tentative="1">
+      <w:start w:val="1"/>
+      <w:numFmt w:val="bullet"/>
+      <w:lvlText w:val=""/>
+      <w:lvlJc w:val="left"/>
+      <w:pPr>
+        <w:ind w:left="2160" w:hanging="360"/>
+      </w:pPr>
+      <w:rPr>
+        <w:rFonts w:ascii="Wingdings" w:hAnsi="Wingdings" w:hint="default"/>
+      </w:rPr>
+    </w:lvl>
+    <w:lvl w:ilvl="3" w:tplc="04160001" w:tentative="1">
+      <w:start w:val="1"/>
+      <w:numFmt w:val="bullet"/>
+      <w:lvlText w:val=""/>
+      <w:lvlJc w:val="left"/>
+      <w:pPr>
+        <w:ind w:left="2880" w:hanging="360"/>
+      </w:pPr>
+      <w:rPr>
+        <w:rFonts w:ascii="Symbol" w:hAnsi="Symbol" w:hint="default"/>
+      </w:rPr>
+    </w:lvl>
+    <w:lvl w:ilvl="4" w:tplc="04160003" w:tentative="1">
+      <w:start w:val="1"/>
+      <w:numFmt w:val="bullet"/>
+      <w:lvlText w:val="o"/>
+      <w:lvlJc w:val="left"/>
+      <w:pPr>
+        <w:ind w:left="3600" w:hanging="360"/>
+      </w:pPr>
+      <w:rPr>
+        <w:rFonts w:ascii="Courier New" w:hAnsi="Courier New" w:cs="Courier New" w:hint="default"/>
+      </w:rPr>
+    </w:lvl>
+    <w:lvl w:ilvl="5" w:tplc="04160005" w:tentative="1">
+      <w:start w:val="1"/>
+      <w:numFmt w:val="bullet"/>
+      <w:lvlText w:val=""/>
+      <w:lvlJc w:val="left"/>
+      <w:pPr>
+        <w:ind w:left="4320" w:hanging="360"/>
+      </w:pPr>
+      <w:rPr>
+        <w:rFonts w:ascii="Wingdings" w:hAnsi="Wingdings" w:hint="default"/>
+      </w:rPr>
+    </w:lvl>
+    <w:lvl w:ilvl="6" w:tplc="04160001" w:tentative="1">
+      <w:start w:val="1"/>
+      <w:numFmt w:val="bullet"/>
+      <w:lvlText w:val=""/>
+      <w:lvlJc w:val="left"/>
+      <w:pPr>
+        <w:ind w:left="5040" w:hanging="360"/>
+      </w:pPr>
+      <w:rPr>
+        <w:rFonts w:ascii="Symbol" w:hAnsi="Symbol" w:hint="default"/>
+      </w:rPr>
+    </w:lvl>
+    <w:lvl w:ilvl="7" w:tplc="04160003" w:tentative="1">
+      <w:start w:val="1"/>
+      <w:numFmt w:val="bullet"/>
+      <w:lvlText w:val="o"/>
+      <w:lvlJc w:val="left"/>
+      <w:pPr>
+        <w:ind w:left="5760" w:hanging="360"/>
+      </w:pPr>
+      <w:rPr>
+        <w:rFonts w:ascii="Courier New" w:hAnsi="Courier New" w:cs="Courier New" w:hint="default"/>
+      </w:rPr>
+    </w:lvl>
+    <w:lvl w:ilvl="8" w:tplc="04160005" w:tentative="1">
+      <w:start w:val="1"/>
+      <w:numFmt w:val="bullet"/>
+      <w:lvlText w:val=""/>
+      <w:lvlJc w:val="left"/>
+      <w:pPr>
+        <w:ind w:left="6480" w:hanging="360"/>
+      </w:pPr>
+      <w:rPr>
+        <w:rFonts w:ascii="Wingdings" w:hAnsi="Wingdings" w:hint="default"/>
+      </w:rPr>
+    </w:lvl>
+  </w:abstractNum>
+  <w:abstractNum w:abstractNumId="5" w15:restartNumberingAfterBreak="0">
     <w:nsid w:val="26DB5EEB"/>
     <w:multiLevelType w:val="hybridMultilevel"/>
     <w:tmpl w:val="3AF42AC4"/>
@@ -6135,7 +6668,7 @@
       </w:rPr>
     </w:lvl>
   </w:abstractNum>
-  <w:abstractNum w:abstractNumId="5" w15:restartNumberingAfterBreak="0">
+  <w:abstractNum w:abstractNumId="6" w15:restartNumberingAfterBreak="0">
     <w:nsid w:val="28CF4C57"/>
     <w:multiLevelType w:val="hybridMultilevel"/>
     <w:tmpl w:val="FB56A058"/>
@@ -6248,7 +6781,7 @@
       </w:rPr>
     </w:lvl>
   </w:abstractNum>
-  <w:abstractNum w:abstractNumId="6" w15:restartNumberingAfterBreak="0">
+  <w:abstractNum w:abstractNumId="7" w15:restartNumberingAfterBreak="0">
     <w:nsid w:val="297618EF"/>
     <w:multiLevelType w:val="hybridMultilevel"/>
     <w:tmpl w:val="CCE26FC6"/>
@@ -6361,7 +6894,7 @@
       </w:rPr>
     </w:lvl>
   </w:abstractNum>
-  <w:abstractNum w:abstractNumId="7" w15:restartNumberingAfterBreak="0">
+  <w:abstractNum w:abstractNumId="8" w15:restartNumberingAfterBreak="0">
     <w:nsid w:val="30D0556D"/>
     <w:multiLevelType w:val="hybridMultilevel"/>
     <w:tmpl w:val="0BD64F4A"/>
@@ -6474,7 +7007,7 @@
       </w:rPr>
     </w:lvl>
   </w:abstractNum>
-  <w:abstractNum w:abstractNumId="8" w15:restartNumberingAfterBreak="0">
+  <w:abstractNum w:abstractNumId="9" w15:restartNumberingAfterBreak="0">
     <w:nsid w:val="31745A72"/>
     <w:multiLevelType w:val="hybridMultilevel"/>
     <w:tmpl w:val="14D20B42"/>
@@ -6587,7 +7120,7 @@
       </w:rPr>
     </w:lvl>
   </w:abstractNum>
-  <w:abstractNum w:abstractNumId="9" w15:restartNumberingAfterBreak="0">
+  <w:abstractNum w:abstractNumId="10" w15:restartNumberingAfterBreak="0">
     <w:nsid w:val="44B2167E"/>
     <w:multiLevelType w:val="hybridMultilevel"/>
     <w:tmpl w:val="0BF4D242"/>
@@ -6700,7 +7233,120 @@
       </w:rPr>
     </w:lvl>
   </w:abstractNum>
-  <w:abstractNum w:abstractNumId="10" w15:restartNumberingAfterBreak="0">
+  <w:abstractNum w:abstractNumId="11" w15:restartNumberingAfterBreak="0">
+    <w:nsid w:val="4991133E"/>
+    <w:multiLevelType w:val="hybridMultilevel"/>
+    <w:tmpl w:val="C32C1F3C"/>
+    <w:lvl w:ilvl="0" w:tplc="04160001">
+      <w:start w:val="1"/>
+      <w:numFmt w:val="bullet"/>
+      <w:lvlText w:val=""/>
+      <w:lvlJc w:val="left"/>
+      <w:pPr>
+        <w:ind w:left="720" w:hanging="360"/>
+      </w:pPr>
+      <w:rPr>
+        <w:rFonts w:ascii="Symbol" w:hAnsi="Symbol" w:hint="default"/>
+      </w:rPr>
+    </w:lvl>
+    <w:lvl w:ilvl="1" w:tplc="04160003" w:tentative="1">
+      <w:start w:val="1"/>
+      <w:numFmt w:val="bullet"/>
+      <w:lvlText w:val="o"/>
+      <w:lvlJc w:val="left"/>
+      <w:pPr>
+        <w:ind w:left="1440" w:hanging="360"/>
+      </w:pPr>
+      <w:rPr>
+        <w:rFonts w:ascii="Courier New" w:hAnsi="Courier New" w:cs="Courier New" w:hint="default"/>
+      </w:rPr>
+    </w:lvl>
+    <w:lvl w:ilvl="2" w:tplc="04160005" w:tentative="1">
+      <w:start w:val="1"/>
+      <w:numFmt w:val="bullet"/>
+      <w:lvlText w:val=""/>
+      <w:lvlJc w:val="left"/>
+      <w:pPr>
+        <w:ind w:left="2160" w:hanging="360"/>
+      </w:pPr>
+      <w:rPr>
+        <w:rFonts w:ascii="Wingdings" w:hAnsi="Wingdings" w:hint="default"/>
+      </w:rPr>
+    </w:lvl>
+    <w:lvl w:ilvl="3" w:tplc="04160001" w:tentative="1">
+      <w:start w:val="1"/>
+      <w:numFmt w:val="bullet"/>
+      <w:lvlText w:val=""/>
+      <w:lvlJc w:val="left"/>
+      <w:pPr>
+        <w:ind w:left="2880" w:hanging="360"/>
+      </w:pPr>
+      <w:rPr>
+        <w:rFonts w:ascii="Symbol" w:hAnsi="Symbol" w:hint="default"/>
+      </w:rPr>
+    </w:lvl>
+    <w:lvl w:ilvl="4" w:tplc="04160003" w:tentative="1">
+      <w:start w:val="1"/>
+      <w:numFmt w:val="bullet"/>
+      <w:lvlText w:val="o"/>
+      <w:lvlJc w:val="left"/>
+      <w:pPr>
+        <w:ind w:left="3600" w:hanging="360"/>
+      </w:pPr>
+      <w:rPr>
+        <w:rFonts w:ascii="Courier New" w:hAnsi="Courier New" w:cs="Courier New" w:hint="default"/>
+      </w:rPr>
+    </w:lvl>
+    <w:lvl w:ilvl="5" w:tplc="04160005" w:tentative="1">
+      <w:start w:val="1"/>
+      <w:numFmt w:val="bullet"/>
+      <w:lvlText w:val=""/>
+      <w:lvlJc w:val="left"/>
+      <w:pPr>
+        <w:ind w:left="4320" w:hanging="360"/>
+      </w:pPr>
+      <w:rPr>
+        <w:rFonts w:ascii="Wingdings" w:hAnsi="Wingdings" w:hint="default"/>
+      </w:rPr>
+    </w:lvl>
+    <w:lvl w:ilvl="6" w:tplc="04160001" w:tentative="1">
+      <w:start w:val="1"/>
+      <w:numFmt w:val="bullet"/>
+      <w:lvlText w:val=""/>
+      <w:lvlJc w:val="left"/>
+      <w:pPr>
+        <w:ind w:left="5040" w:hanging="360"/>
+      </w:pPr>
+      <w:rPr>
+        <w:rFonts w:ascii="Symbol" w:hAnsi="Symbol" w:hint="default"/>
+      </w:rPr>
+    </w:lvl>
+    <w:lvl w:ilvl="7" w:tplc="04160003" w:tentative="1">
+      <w:start w:val="1"/>
+      <w:numFmt w:val="bullet"/>
+      <w:lvlText w:val="o"/>
+      <w:lvlJc w:val="left"/>
+      <w:pPr>
+        <w:ind w:left="5760" w:hanging="360"/>
+      </w:pPr>
+      <w:rPr>
+        <w:rFonts w:ascii="Courier New" w:hAnsi="Courier New" w:cs="Courier New" w:hint="default"/>
+      </w:rPr>
+    </w:lvl>
+    <w:lvl w:ilvl="8" w:tplc="04160005" w:tentative="1">
+      <w:start w:val="1"/>
+      <w:numFmt w:val="bullet"/>
+      <w:lvlText w:val=""/>
+      <w:lvlJc w:val="left"/>
+      <w:pPr>
+        <w:ind w:left="6480" w:hanging="360"/>
+      </w:pPr>
+      <w:rPr>
+        <w:rFonts w:ascii="Wingdings" w:hAnsi="Wingdings" w:hint="default"/>
+      </w:rPr>
+    </w:lvl>
+  </w:abstractNum>
+  <w:abstractNum w:abstractNumId="12" w15:restartNumberingAfterBreak="0">
     <w:nsid w:val="4CA04C22"/>
     <w:multiLevelType w:val="hybridMultilevel"/>
     <w:tmpl w:val="19180C78"/>
@@ -6813,7 +7459,7 @@
       </w:rPr>
     </w:lvl>
   </w:abstractNum>
-  <w:abstractNum w:abstractNumId="11" w15:restartNumberingAfterBreak="0">
+  <w:abstractNum w:abstractNumId="13" w15:restartNumberingAfterBreak="0">
     <w:nsid w:val="5DFA7DB2"/>
     <w:multiLevelType w:val="hybridMultilevel"/>
     <w:tmpl w:val="D7045B48"/>
@@ -6926,7 +7572,7 @@
       </w:rPr>
     </w:lvl>
   </w:abstractNum>
-  <w:abstractNum w:abstractNumId="12" w15:restartNumberingAfterBreak="0">
+  <w:abstractNum w:abstractNumId="14" w15:restartNumberingAfterBreak="0">
     <w:nsid w:val="61B34EBA"/>
     <w:multiLevelType w:val="hybridMultilevel"/>
     <w:tmpl w:val="DB087504"/>
@@ -7039,7 +7685,7 @@
       </w:rPr>
     </w:lvl>
   </w:abstractNum>
-  <w:abstractNum w:abstractNumId="13" w15:restartNumberingAfterBreak="0">
+  <w:abstractNum w:abstractNumId="15" w15:restartNumberingAfterBreak="0">
     <w:nsid w:val="6246610A"/>
     <w:multiLevelType w:val="hybridMultilevel"/>
     <w:tmpl w:val="21EC9C2A"/>
@@ -7152,7 +7798,7 @@
       </w:rPr>
     </w:lvl>
   </w:abstractNum>
-  <w:abstractNum w:abstractNumId="14" w15:restartNumberingAfterBreak="0">
+  <w:abstractNum w:abstractNumId="16" w15:restartNumberingAfterBreak="0">
     <w:nsid w:val="6DAF264C"/>
     <w:multiLevelType w:val="hybridMultilevel"/>
     <w:tmpl w:val="B6520526"/>
@@ -7266,49 +7912,55 @@
     </w:lvl>
   </w:abstractNum>
   <w:num w:numId="1">
-    <w:abstractNumId w:val="10"/>
+    <w:abstractNumId w:val="12"/>
   </w:num>
   <w:num w:numId="2">
     <w:abstractNumId w:val="3"/>
   </w:num>
   <w:num w:numId="3">
-    <w:abstractNumId w:val="6"/>
+    <w:abstractNumId w:val="7"/>
   </w:num>
   <w:num w:numId="4">
-    <w:abstractNumId w:val="14"/>
+    <w:abstractNumId w:val="16"/>
   </w:num>
   <w:num w:numId="5">
     <w:abstractNumId w:val="2"/>
   </w:num>
   <w:num w:numId="6">
-    <w:abstractNumId w:val="13"/>
+    <w:abstractNumId w:val="15"/>
   </w:num>
   <w:num w:numId="7">
     <w:abstractNumId w:val="0"/>
   </w:num>
   <w:num w:numId="8">
-    <w:abstractNumId w:val="12"/>
+    <w:abstractNumId w:val="14"/>
   </w:num>
   <w:num w:numId="9">
-    <w:abstractNumId w:val="5"/>
+    <w:abstractNumId w:val="6"/>
   </w:num>
   <w:num w:numId="10">
-    <w:abstractNumId w:val="4"/>
+    <w:abstractNumId w:val="5"/>
   </w:num>
   <w:num w:numId="11">
     <w:abstractNumId w:val="1"/>
   </w:num>
   <w:num w:numId="12">
-    <w:abstractNumId w:val="7"/>
+    <w:abstractNumId w:val="8"/>
   </w:num>
   <w:num w:numId="13">
+    <w:abstractNumId w:val="10"/>
+  </w:num>
+  <w:num w:numId="14">
     <w:abstractNumId w:val="9"/>
   </w:num>
-  <w:num w:numId="14">
-    <w:abstractNumId w:val="8"/>
+  <w:num w:numId="15">
+    <w:abstractNumId w:val="13"/>
   </w:num>
-  <w:num w:numId="15">
+  <w:num w:numId="16">
     <w:abstractNumId w:val="11"/>
+  </w:num>
+  <w:num w:numId="17">
+    <w:abstractNumId w:val="4"/>
   </w:num>
 </w:numbering>
 </file>

</xml_diff>